<commit_message>
feat: add proxy support for OpenRouter API requests
</commit_message>
<xml_diff>
--- a/apps/api/templates/запросы мск/0. ЦГМС-Р фон-климат.docx
+++ b/apps/api/templates/запросы мск/0. ЦГМС-Р фон-климат.docx
@@ -944,15 +944,15 @@
               <w:spacing w:after="0" w:line="240" w:lineRule="auto"/>
               <w:rPr>
                 <w:rFonts w:ascii="Times New Roman" w:hAnsi="Times New Roman" w:cs="Times New Roman"/>
-                <w:sz w:val="24"/>
-                <w:szCs w:val="24"/>
+                <w:sz w:val="22"/>
+                <w:szCs w:val="22"/>
               </w:rPr>
             </w:pPr>
             <w:r>
               <w:rPr>
                 <w:rFonts w:ascii="Times New Roman" w:hAnsi="Times New Roman" w:cs="Times New Roman"/>
-                <w:sz w:val="24"/>
-                <w:szCs w:val="24"/>
+                <w:sz w:val="22"/>
+                <w:szCs w:val="22"/>
               </w:rPr>
               <w:t>Полное наименование</w:t>
             </w:r>
@@ -968,15 +968,15 @@
               <w:jc w:val="both"/>
               <w:rPr>
                 <w:rFonts w:ascii="Times New Roman" w:hAnsi="Times New Roman" w:cs="Times New Roman"/>
-                <w:sz w:val="24"/>
-                <w:szCs w:val="24"/>
+                <w:sz w:val="22"/>
+                <w:szCs w:val="22"/>
               </w:rPr>
             </w:pPr>
             <w:r>
               <w:rPr>
                 <w:rFonts w:ascii="Times New Roman" w:hAnsi="Times New Roman" w:cs="Times New Roman"/>
-                <w:sz w:val="24"/>
-                <w:szCs w:val="24"/>
+                <w:sz w:val="22"/>
+                <w:szCs w:val="22"/>
               </w:rPr>
               <w:t>Акционерное общество «РЭИ-ЭКОАудит»</w:t>
             </w:r>
@@ -995,15 +995,15 @@
               <w:jc w:val="both"/>
               <w:rPr>
                 <w:rFonts w:ascii="Times New Roman" w:hAnsi="Times New Roman" w:cs="Times New Roman"/>
-                <w:sz w:val="24"/>
-                <w:szCs w:val="24"/>
+                <w:sz w:val="22"/>
+                <w:szCs w:val="22"/>
               </w:rPr>
             </w:pPr>
             <w:r>
               <w:rPr>
                 <w:rFonts w:ascii="Times New Roman" w:hAnsi="Times New Roman" w:cs="Times New Roman"/>
-                <w:sz w:val="24"/>
-                <w:szCs w:val="24"/>
+                <w:sz w:val="22"/>
+                <w:szCs w:val="22"/>
               </w:rPr>
               <w:t>Адрес юридического лица</w:t>
             </w:r>
@@ -1020,19 +1020,20 @@
               <w:rPr>
                 <w:rFonts w:ascii="Times New Roman" w:hAnsi="Times New Roman" w:cs="Times New Roman"/>
                 <w:caps/>
-                <w:sz w:val="24"/>
-                <w:szCs w:val="24"/>
+                <w:sz w:val="22"/>
+                <w:szCs w:val="22"/>
               </w:rPr>
             </w:pPr>
+            <w:bookmarkStart w:id="0" w:name="_GoBack"/>
             <w:r>
               <w:rPr>
                 <w:rFonts w:ascii="Times New Roman" w:hAnsi="Times New Roman" w:cs="Times New Roman"/>
-                <w:caps/>
-                <w:sz w:val="24"/>
-                <w:szCs w:val="24"/>
+                <w:sz w:val="22"/>
+                <w:szCs w:val="22"/>
               </w:rPr>
-              <w:t>117513, г.Москва, вн.тер.г. муниципальный округ Теплый Стан, ул.Островитянова, д.6, помещ. 3/П</w:t>
+              <w:t>117513, Г.МОСКВА, ВН.ТЕР.Г. МУНИЦИПАЛЬНЫЙ ОКРУГ ТЕПЛЫЙ СТАН, УЛ.ОСТРОВИТЯНОВА, Д.6, ПОМЕЩ. 3/П</w:t>
             </w:r>
+            <w:bookmarkEnd w:id="0"/>
           </w:p>
         </w:tc>
       </w:tr>
@@ -1048,15 +1049,15 @@
               <w:jc w:val="both"/>
               <w:rPr>
                 <w:rFonts w:ascii="Times New Roman" w:hAnsi="Times New Roman" w:cs="Times New Roman"/>
-                <w:sz w:val="24"/>
-                <w:szCs w:val="24"/>
+                <w:sz w:val="22"/>
+                <w:szCs w:val="22"/>
               </w:rPr>
             </w:pPr>
             <w:r>
               <w:rPr>
                 <w:rFonts w:ascii="Times New Roman" w:hAnsi="Times New Roman" w:cs="Times New Roman"/>
-                <w:sz w:val="24"/>
-                <w:szCs w:val="24"/>
+                <w:sz w:val="22"/>
+                <w:szCs w:val="22"/>
               </w:rPr>
               <w:t>Телефон</w:t>
             </w:r>
@@ -1072,15 +1073,15 @@
               <w:jc w:val="both"/>
               <w:rPr>
                 <w:rFonts w:ascii="Times New Roman" w:hAnsi="Times New Roman" w:cs="Times New Roman"/>
-                <w:sz w:val="24"/>
-                <w:szCs w:val="24"/>
+                <w:sz w:val="22"/>
+                <w:szCs w:val="22"/>
               </w:rPr>
             </w:pPr>
             <w:r>
               <w:rPr>
                 <w:rFonts w:ascii="Times New Roman" w:hAnsi="Times New Roman" w:cs="Times New Roman"/>
-                <w:sz w:val="24"/>
-                <w:szCs w:val="24"/>
+                <w:sz w:val="22"/>
+                <w:szCs w:val="22"/>
               </w:rPr>
               <w:t>+7 495 225-7127</w:t>
             </w:r>
@@ -1099,15 +1100,15 @@
               <w:jc w:val="both"/>
               <w:rPr>
                 <w:rFonts w:ascii="Times New Roman" w:hAnsi="Times New Roman" w:cs="Times New Roman"/>
-                <w:sz w:val="24"/>
-                <w:szCs w:val="24"/>
+                <w:sz w:val="22"/>
+                <w:szCs w:val="22"/>
               </w:rPr>
             </w:pPr>
             <w:r>
               <w:rPr>
                 <w:rFonts w:ascii="Times New Roman" w:hAnsi="Times New Roman" w:cs="Times New Roman"/>
-                <w:sz w:val="24"/>
-                <w:szCs w:val="24"/>
+                <w:sz w:val="22"/>
+                <w:szCs w:val="22"/>
               </w:rPr>
               <w:t>Электронный адрес</w:t>
             </w:r>
@@ -1123,15 +1124,15 @@
               <w:jc w:val="both"/>
               <w:rPr>
                 <w:rFonts w:ascii="Times New Roman" w:hAnsi="Times New Roman" w:cs="Times New Roman"/>
-                <w:sz w:val="24"/>
-                <w:szCs w:val="24"/>
+                <w:sz w:val="22"/>
+                <w:szCs w:val="22"/>
               </w:rPr>
             </w:pPr>
             <w:r>
               <w:rPr>
                 <w:rFonts w:ascii="Times New Roman" w:hAnsi="Times New Roman" w:cs="Times New Roman"/>
-                <w:sz w:val="24"/>
-                <w:szCs w:val="24"/>
+                <w:sz w:val="22"/>
+                <w:szCs w:val="22"/>
               </w:rPr>
               <w:t>project@gruppa-rei.ru</w:t>
             </w:r>
@@ -1153,15 +1154,15 @@
               <w:jc w:val="both"/>
               <w:rPr>
                 <w:rFonts w:ascii="Times New Roman" w:hAnsi="Times New Roman" w:cs="Times New Roman"/>
-                <w:sz w:val="24"/>
-                <w:szCs w:val="24"/>
+                <w:sz w:val="22"/>
+                <w:szCs w:val="22"/>
               </w:rPr>
             </w:pPr>
             <w:r>
               <w:rPr>
                 <w:rFonts w:ascii="Times New Roman" w:hAnsi="Times New Roman" w:cs="Times New Roman"/>
-                <w:sz w:val="24"/>
-                <w:szCs w:val="24"/>
+                <w:sz w:val="22"/>
+                <w:szCs w:val="22"/>
               </w:rPr>
               <w:t>ОГРН</w:t>
             </w:r>
@@ -1177,15 +1178,15 @@
               <w:jc w:val="both"/>
               <w:rPr>
                 <w:rFonts w:ascii="Times New Roman" w:hAnsi="Times New Roman" w:cs="Times New Roman"/>
-                <w:sz w:val="24"/>
-                <w:szCs w:val="24"/>
+                <w:sz w:val="22"/>
+                <w:szCs w:val="22"/>
               </w:rPr>
             </w:pPr>
             <w:r>
               <w:rPr>
                 <w:rFonts w:ascii="Times New Roman" w:hAnsi="Times New Roman" w:cs="Times New Roman"/>
-                <w:sz w:val="24"/>
-                <w:szCs w:val="24"/>
+                <w:sz w:val="22"/>
+                <w:szCs w:val="22"/>
               </w:rPr>
               <w:t>1037789070153</w:t>
             </w:r>
@@ -1207,15 +1208,15 @@
               <w:jc w:val="both"/>
               <w:rPr>
                 <w:rFonts w:ascii="Times New Roman" w:hAnsi="Times New Roman" w:cs="Times New Roman"/>
-                <w:sz w:val="24"/>
-                <w:szCs w:val="24"/>
+                <w:sz w:val="22"/>
+                <w:szCs w:val="22"/>
               </w:rPr>
             </w:pPr>
             <w:r>
               <w:rPr>
                 <w:rFonts w:ascii="Times New Roman" w:hAnsi="Times New Roman" w:cs="Times New Roman"/>
-                <w:sz w:val="24"/>
-                <w:szCs w:val="24"/>
+                <w:sz w:val="22"/>
+                <w:szCs w:val="22"/>
               </w:rPr>
               <w:t>ИНН</w:t>
             </w:r>
@@ -1231,15 +1232,15 @@
               <w:jc w:val="both"/>
               <w:rPr>
                 <w:rFonts w:ascii="Times New Roman" w:hAnsi="Times New Roman" w:cs="Times New Roman"/>
-                <w:sz w:val="24"/>
-                <w:szCs w:val="24"/>
+                <w:sz w:val="22"/>
+                <w:szCs w:val="22"/>
               </w:rPr>
             </w:pPr>
             <w:r>
               <w:rPr>
                 <w:rFonts w:ascii="Times New Roman" w:hAnsi="Times New Roman" w:cs="Times New Roman"/>
-                <w:sz w:val="24"/>
-                <w:szCs w:val="24"/>
+                <w:sz w:val="22"/>
+                <w:szCs w:val="22"/>
               </w:rPr>
               <w:t>7731501750</w:t>
             </w:r>
@@ -1261,15 +1262,15 @@
               <w:jc w:val="both"/>
               <w:rPr>
                 <w:rFonts w:ascii="Times New Roman" w:hAnsi="Times New Roman" w:cs="Times New Roman"/>
-                <w:sz w:val="24"/>
-                <w:szCs w:val="24"/>
+                <w:sz w:val="22"/>
+                <w:szCs w:val="22"/>
               </w:rPr>
             </w:pPr>
             <w:r>
               <w:rPr>
                 <w:rFonts w:ascii="Times New Roman" w:hAnsi="Times New Roman" w:cs="Times New Roman"/>
-                <w:sz w:val="24"/>
-                <w:szCs w:val="24"/>
+                <w:sz w:val="22"/>
+                <w:szCs w:val="22"/>
               </w:rPr>
               <w:t>КПП</w:t>
             </w:r>
@@ -1285,15 +1286,15 @@
               <w:jc w:val="both"/>
               <w:rPr>
                 <w:rFonts w:ascii="Times New Roman" w:hAnsi="Times New Roman" w:cs="Times New Roman"/>
-                <w:sz w:val="24"/>
-                <w:szCs w:val="24"/>
+                <w:sz w:val="22"/>
+                <w:szCs w:val="22"/>
               </w:rPr>
             </w:pPr>
             <w:r>
               <w:rPr>
                 <w:rFonts w:ascii="Times New Roman" w:hAnsi="Times New Roman" w:cs="Times New Roman"/>
-                <w:sz w:val="24"/>
-                <w:szCs w:val="24"/>
+                <w:sz w:val="22"/>
+                <w:szCs w:val="22"/>
               </w:rPr>
               <w:t>772801001</w:t>
             </w:r>
@@ -1433,15 +1434,6 @@
       <w:r>
         <w:t xml:space="preserve">Оплата гарантируется. </w:t>
       </w:r>
-    </w:p>
-    <w:p>
-      <w:pPr>
-        <w:spacing w:line="240" w:lineRule="exact"/>
-        <w:jc w:val="both"/>
-        <w:rPr>
-          <w:rFonts w:ascii="Times New Roman" w:hAnsi="Times New Roman" w:cs="Times New Roman"/>
-        </w:rPr>
-      </w:pPr>
     </w:p>
     <w:p>
       <w:pPr>
@@ -1758,8 +1750,6 @@
       <w:ind w:left="-1701"/>
       <w:jc w:val="right"/>
     </w:pPr>
-    <w:bookmarkStart w:id="0" w:name="_GoBack"/>
-    <w:bookmarkEnd w:id="0"/>
     <w:r>
       <w:rPr>
         <w:lang w:eastAsia="ru-RU"/>
@@ -1845,7 +1835,7 @@
         </mc:Choice>
         <mc:Fallback>
           <w:pict>
-            <v:shape id="Надпись 2" o:spid="_x0000_s1026" o:spt="202" type="#_x0000_t202" style="position:absolute;left:0pt;margin-left:-21.25pt;margin-top:34.9pt;height:20.75pt;width:533.55pt;z-index:251661312;mso-width-relative:page;mso-height-relative:page;" filled="f" stroked="f" coordsize="21600,21600" o:gfxdata="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">
+            <v:shape id="Надпись 2" o:spid="_x0000_s1026" o:spt="202" type="#_x0000_t202" style="position:absolute;left:0pt;margin-left:-21.25pt;margin-top:34.9pt;height:20.75pt;width:533.55pt;z-index:251661312;mso-width-relative:page;mso-height-relative:page;" filled="f" stroked="f" coordsize="21600,21600" o:gfxdata="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">
               <v:fill on="f" focussize="0,0"/>
               <v:stroke on="f" miterlimit="8" joinstyle="miter"/>
               <v:imagedata o:title=""/>

</xml_diff>